<commit_message>
Explore Page Card Section Adjustments
</commit_message>
<xml_diff>
--- a/Resources.docx
+++ b/Resources.docx
@@ -3,7 +3,15 @@
 <w:document xmlns:wpc="http://schemas.microsoft.com/office/word/2010/wordprocessingCanvas" xmlns:cx="http://schemas.microsoft.com/office/drawing/2014/chartex" xmlns:cx1="http://schemas.microsoft.com/office/drawing/2015/9/8/chartex" xmlns:cx2="http://schemas.microsoft.com/office/drawing/2015/10/21/chartex" xmlns:cx3="http://schemas.microsoft.com/office/drawing/2016/5/9/chartex" xmlns:cx4="http://schemas.microsoft.com/office/drawing/2016/5/10/chartex" xmlns:cx5="http://schemas.microsoft.com/office/drawing/2016/5/11/chartex" xmlns:cx6="http://schemas.microsoft.com/office/drawing/2016/5/12/chartex" xmlns:cx7="http://schemas.microsoft.com/office/drawing/2016/5/13/chartex" xmlns:cx8="http://schemas.microsoft.com/office/drawing/2016/5/14/chartex" xmlns:mc="http://schemas.openxmlformats.org/markup-compatibility/2006" xmlns:aink="http://schemas.microsoft.com/office/drawing/2016/ink" xmlns:am3d="http://schemas.microsoft.com/office/drawing/2017/model3d" xmlns:o="urn:schemas-microsoft-com:office:office" xmlns:oel="http://schemas.microsoft.com/office/2019/extlst" xmlns:r="http://schemas.openxmlformats.org/officeDocument/2006/relationships" xmlns:m="http://schemas.openxmlformats.org/officeDocument/2006/math" xmlns:v="urn:schemas-microsoft-com:vml" xmlns:wp14="http://schemas.microsoft.com/office/word/2010/wordprocessingDrawing" xmlns:wp="http://schemas.openxmlformats.org/drawingml/2006/wordprocessingDrawing" xmlns:w10="urn:schemas-microsoft-com:office:word" xmlns:w="http://schemas.openxmlformats.org/wordprocessingml/2006/main" xmlns:w14="http://schemas.microsoft.com/office/word/2010/wordml" xmlns:w15="http://schemas.microsoft.com/office/word/2012/wordml" xmlns:w16cex="http://schemas.microsoft.com/office/word/2018/wordml/cex" xmlns:w16cid="http://schemas.microsoft.com/office/word/2016/wordml/cid" xmlns:w16="http://schemas.microsoft.com/office/word/2018/wordml" xmlns:w16sdtdh="http://schemas.microsoft.com/office/word/2020/wordml/sdtdatahash" xmlns:w16se="http://schemas.microsoft.com/office/word/2015/wordml/symex" xmlns:wpg="http://schemas.microsoft.com/office/word/2010/wordprocessingGroup" xmlns:wpi="http://schemas.microsoft.com/office/word/2010/wordprocessingInk" xmlns:wne="http://schemas.microsoft.com/office/word/2006/wordml" xmlns:wps="http://schemas.microsoft.com/office/word/2010/wordprocessingShape" mc:Ignorable="w14 w15 w16se w16cid w16 w16cex w16sdtdh wp14">
   <w:body>
     <w:p>
+      <w:pPr>
+        <w:rPr>
+          <w:rFonts w:ascii="Abadi Extra Light" w:hAnsi="Abadi Extra Light"/>
+        </w:rPr>
+      </w:pPr>
       <w:r>
+        <w:rPr>
+          <w:rFonts w:ascii="Abadi Extra Light" w:hAnsi="Abadi Extra Light"/>
+        </w:rPr>
         <w:t>DATA</w:t>
       </w:r>
     </w:p>
@@ -14,14 +22,21 @@
           <w:ilvl w:val="0"/>
           <w:numId w:val="2"/>
         </w:numPr>
+        <w:rPr>
+          <w:rFonts w:ascii="Abadi Extra Light" w:hAnsi="Abadi Extra Light"/>
+        </w:rPr>
       </w:pPr>
       <w:r>
+        <w:rPr>
+          <w:rFonts w:ascii="Abadi Extra Light" w:hAnsi="Abadi Extra Light"/>
+        </w:rPr>
         <w:t xml:space="preserve">Kaggle Data: </w:t>
       </w:r>
       <w:hyperlink r:id="rId5" w:history="1">
         <w:r>
           <w:rPr>
             <w:rStyle w:val="Hyperlink"/>
+            <w:rFonts w:ascii="Abadi Extra Light" w:hAnsi="Abadi Extra Light"/>
           </w:rPr>
           <w:t>So, You Have a Diagnostic Test Result | Kaggle</w:t>
         </w:r>
@@ -34,14 +49,21 @@
           <w:ilvl w:val="0"/>
           <w:numId w:val="2"/>
         </w:numPr>
+        <w:rPr>
+          <w:rFonts w:ascii="Abadi Extra Light" w:hAnsi="Abadi Extra Light"/>
+        </w:rPr>
       </w:pPr>
       <w:r>
+        <w:rPr>
+          <w:rFonts w:ascii="Abadi Extra Light" w:hAnsi="Abadi Extra Light"/>
+        </w:rPr>
         <w:t xml:space="preserve">Kaggle Data: </w:t>
       </w:r>
       <w:hyperlink r:id="rId6" w:history="1">
         <w:r>
           <w:rPr>
             <w:rStyle w:val="Hyperlink"/>
+            <w:rFonts w:ascii="Abadi Extra Light" w:hAnsi="Abadi Extra Light"/>
           </w:rPr>
           <w:t>Health Nutrition and Population Statistics | Kaggle</w:t>
         </w:r>
@@ -54,22 +76,43 @@
           <w:ilvl w:val="0"/>
           <w:numId w:val="2"/>
         </w:numPr>
+        <w:rPr>
+          <w:rFonts w:ascii="Abadi Extra Light" w:hAnsi="Abadi Extra Light"/>
+        </w:rPr>
       </w:pPr>
       <w:r>
+        <w:rPr>
+          <w:rFonts w:ascii="Abadi Extra Light" w:hAnsi="Abadi Extra Light"/>
+        </w:rPr>
         <w:t xml:space="preserve">Sharing Respondents Suffering: </w:t>
       </w:r>
       <w:hyperlink r:id="rId7" w:anchor=":~:text=A%202019%20survey%20conducted%20in%20India%20revealed%20that,17%20percent%20and%2010%20percent%20of%20respondents%2C%20respectively." w:history="1">
         <w:r>
           <w:rPr>
             <w:rStyle w:val="Hyperlink"/>
+            <w:rFonts w:ascii="Abadi Extra Light" w:hAnsi="Abadi Extra Light"/>
           </w:rPr>
           <w:t>India: most common health conditions by health problem | Statista</w:t>
         </w:r>
       </w:hyperlink>
     </w:p>
-    <w:p/>
-    <w:p>
+    <w:p>
+      <w:pPr>
+        <w:rPr>
+          <w:rFonts w:ascii="Abadi Extra Light" w:hAnsi="Abadi Extra Light"/>
+        </w:rPr>
+      </w:pPr>
+    </w:p>
+    <w:p>
+      <w:pPr>
+        <w:rPr>
+          <w:rFonts w:ascii="Abadi Extra Light" w:hAnsi="Abadi Extra Light"/>
+        </w:rPr>
+      </w:pPr>
       <w:r>
+        <w:rPr>
+          <w:rFonts w:ascii="Abadi Extra Light" w:hAnsi="Abadi Extra Light"/>
+        </w:rPr>
         <w:t>INFORMATION</w:t>
       </w:r>
     </w:p>
@@ -80,14 +123,21 @@
           <w:ilvl w:val="0"/>
           <w:numId w:val="3"/>
         </w:numPr>
+        <w:rPr>
+          <w:rFonts w:ascii="Abadi Extra Light" w:hAnsi="Abadi Extra Light"/>
+        </w:rPr>
       </w:pPr>
       <w:r>
+        <w:rPr>
+          <w:rFonts w:ascii="Abadi Extra Light" w:hAnsi="Abadi Extra Light"/>
+        </w:rPr>
         <w:t xml:space="preserve">Chronic Disease: </w:t>
       </w:r>
       <w:hyperlink r:id="rId8" w:history="1">
         <w:r>
           <w:rPr>
             <w:rStyle w:val="Hyperlink"/>
+            <w:rFonts w:ascii="Abadi Extra Light" w:hAnsi="Abadi Extra Light"/>
           </w:rPr>
           <w:t>Chronic Diseases - Search (bing.com)</w:t>
         </w:r>
@@ -100,14 +150,21 @@
           <w:ilvl w:val="0"/>
           <w:numId w:val="3"/>
         </w:numPr>
+        <w:rPr>
+          <w:rFonts w:ascii="Abadi Extra Light" w:hAnsi="Abadi Extra Light"/>
+        </w:rPr>
       </w:pPr>
       <w:r>
+        <w:rPr>
+          <w:rFonts w:ascii="Abadi Extra Light" w:hAnsi="Abadi Extra Light"/>
+        </w:rPr>
         <w:t xml:space="preserve">Medical Conditions: </w:t>
       </w:r>
       <w:hyperlink r:id="rId9" w:history="1">
         <w:r>
           <w:rPr>
             <w:rStyle w:val="Hyperlink"/>
+            <w:rFonts w:ascii="Abadi Extra Light" w:hAnsi="Abadi Extra Light"/>
           </w:rPr>
           <w:t>Drugs by Medical Conditions (medindia.net)</w:t>
         </w:r>
@@ -120,14 +177,21 @@
           <w:ilvl w:val="0"/>
           <w:numId w:val="3"/>
         </w:numPr>
+        <w:rPr>
+          <w:rFonts w:ascii="Abadi Extra Light" w:hAnsi="Abadi Extra Light"/>
+        </w:rPr>
       </w:pPr>
       <w:r>
+        <w:rPr>
+          <w:rFonts w:ascii="Abadi Extra Light" w:hAnsi="Abadi Extra Light"/>
+        </w:rPr>
         <w:t xml:space="preserve">Healthcare Sector: </w:t>
       </w:r>
       <w:hyperlink r:id="rId10" w:history="1">
         <w:r>
           <w:rPr>
             <w:rStyle w:val="Hyperlink"/>
+            <w:rFonts w:ascii="Abadi Extra Light" w:hAnsi="Abadi Extra Light"/>
           </w:rPr>
           <w:t xml:space="preserve">facts about health sector in </w:t>
         </w:r>
@@ -135,6 +199,7 @@
         <w:r>
           <w:rPr>
             <w:rStyle w:val="Hyperlink"/>
+            <w:rFonts w:ascii="Abadi Extra Light" w:hAnsi="Abadi Extra Light"/>
           </w:rPr>
           <w:t>india</w:t>
         </w:r>
@@ -142,6 +207,7 @@
         <w:r>
           <w:rPr>
             <w:rStyle w:val="Hyperlink"/>
+            <w:rFonts w:ascii="Abadi Extra Light" w:hAnsi="Abadi Extra Light"/>
           </w:rPr>
           <w:t xml:space="preserve"> - Search (bing.com)</w:t>
         </w:r>
@@ -154,14 +220,21 @@
           <w:ilvl w:val="0"/>
           <w:numId w:val="3"/>
         </w:numPr>
+        <w:rPr>
+          <w:rFonts w:ascii="Abadi Extra Light" w:hAnsi="Abadi Extra Light"/>
+        </w:rPr>
       </w:pPr>
       <w:r>
+        <w:rPr>
+          <w:rFonts w:ascii="Abadi Extra Light" w:hAnsi="Abadi Extra Light"/>
+        </w:rPr>
         <w:t xml:space="preserve">Healthcare: </w:t>
       </w:r>
       <w:hyperlink r:id="rId11" w:history="1">
         <w:r>
           <w:rPr>
             <w:rStyle w:val="Hyperlink"/>
+            <w:rFonts w:ascii="Abadi Extra Light" w:hAnsi="Abadi Extra Light"/>
           </w:rPr>
           <w:t>Healthcare Industry in India, Indian Healthcare Sector, Invest... (investindia.gov.in)</w:t>
         </w:r>
@@ -174,14 +247,21 @@
           <w:ilvl w:val="0"/>
           <w:numId w:val="3"/>
         </w:numPr>
+        <w:rPr>
+          <w:rFonts w:ascii="Abadi Extra Light" w:hAnsi="Abadi Extra Light"/>
+        </w:rPr>
       </w:pPr>
       <w:r>
+        <w:rPr>
+          <w:rFonts w:ascii="Abadi Extra Light" w:hAnsi="Abadi Extra Light"/>
+        </w:rPr>
         <w:t xml:space="preserve">Healthcare Industry: </w:t>
       </w:r>
       <w:hyperlink r:id="rId12" w:history="1">
         <w:r>
           <w:rPr>
             <w:rStyle w:val="Hyperlink"/>
+            <w:rFonts w:ascii="Abadi Extra Light" w:hAnsi="Abadi Extra Light"/>
           </w:rPr>
           <w:t>Healthcare Industry in India: An overview (</w:t>
         </w:r>
@@ -190,6 +270,7 @@
         <w:r>
           <w:rPr>
             <w:rStyle w:val="Hyperlink"/>
+            <w:rFonts w:ascii="Abadi Extra Light" w:hAnsi="Abadi Extra Light"/>
           </w:rPr>
           <w:t>newshour.press</w:t>
         </w:r>
@@ -198,6 +279,7 @@
         <w:r>
           <w:rPr>
             <w:rStyle w:val="Hyperlink"/>
+            <w:rFonts w:ascii="Abadi Extra Light" w:hAnsi="Abadi Extra Light"/>
           </w:rPr>
           <w:t>)</w:t>
         </w:r>
@@ -210,14 +292,21 @@
           <w:ilvl w:val="0"/>
           <w:numId w:val="3"/>
         </w:numPr>
+        <w:rPr>
+          <w:rFonts w:ascii="Abadi Extra Light" w:hAnsi="Abadi Extra Light"/>
+        </w:rPr>
       </w:pPr>
       <w:r>
+        <w:rPr>
+          <w:rFonts w:ascii="Abadi Extra Light" w:hAnsi="Abadi Extra Light"/>
+        </w:rPr>
         <w:t xml:space="preserve">% people with health problems: </w:t>
       </w:r>
       <w:hyperlink r:id="rId13" w:history="1">
         <w:r>
           <w:rPr>
             <w:rStyle w:val="Hyperlink"/>
+            <w:rFonts w:ascii="Abadi Extra Light" w:hAnsi="Abadi Extra Light"/>
           </w:rPr>
           <w:t xml:space="preserve">% people with health problems in </w:t>
         </w:r>
@@ -225,6 +314,7 @@
         <w:r>
           <w:rPr>
             <w:rStyle w:val="Hyperlink"/>
+            <w:rFonts w:ascii="Abadi Extra Light" w:hAnsi="Abadi Extra Light"/>
           </w:rPr>
           <w:t>india</w:t>
         </w:r>
@@ -232,6 +322,7 @@
         <w:r>
           <w:rPr>
             <w:rStyle w:val="Hyperlink"/>
+            <w:rFonts w:ascii="Abadi Extra Light" w:hAnsi="Abadi Extra Light"/>
           </w:rPr>
           <w:t xml:space="preserve"> - Search (bing.com)</w:t>
         </w:r>
@@ -244,31 +335,53 @@
           <w:ilvl w:val="0"/>
           <w:numId w:val="3"/>
         </w:numPr>
+        <w:rPr>
+          <w:rFonts w:ascii="Abadi Extra Light" w:hAnsi="Abadi Extra Light"/>
+        </w:rPr>
       </w:pPr>
       <w:r>
+        <w:rPr>
+          <w:rFonts w:ascii="Abadi Extra Light" w:hAnsi="Abadi Extra Light"/>
+        </w:rPr>
         <w:t xml:space="preserve">Health in India: </w:t>
       </w:r>
       <w:hyperlink r:id="rId14" w:history="1">
         <w:r>
           <w:rPr>
             <w:rStyle w:val="Hyperlink"/>
+            <w:rFonts w:ascii="Abadi Extra Light" w:hAnsi="Abadi Extra Light"/>
           </w:rPr>
           <w:t>Health in India - Wikipedia</w:t>
         </w:r>
       </w:hyperlink>
     </w:p>
-    <w:p/>
+    <w:p>
+      <w:pPr>
+        <w:rPr>
+          <w:rFonts w:ascii="Abadi Extra Light" w:hAnsi="Abadi Extra Light"/>
+        </w:rPr>
+      </w:pPr>
+    </w:p>
     <w:p>
       <w:pPr>
         <w:jc w:val="center"/>
+        <w:rPr>
+          <w:rFonts w:ascii="Abadi Extra Light" w:hAnsi="Abadi Extra Light"/>
+        </w:rPr>
       </w:pPr>
       <w:r>
+        <w:rPr>
+          <w:rFonts w:ascii="Abadi Extra Light" w:hAnsi="Abadi Extra Light"/>
+        </w:rPr>
         <w:t>WEB APPLICATION</w:t>
       </w:r>
     </w:p>
     <w:p>
       <w:pPr>
         <w:jc w:val="center"/>
+        <w:rPr>
+          <w:rFonts w:ascii="Abadi Extra Light" w:hAnsi="Abadi Extra Light"/>
+        </w:rPr>
       </w:pPr>
     </w:p>
     <w:p>
@@ -278,11 +391,15 @@
           <w:ilvl w:val="0"/>
           <w:numId w:val="5"/>
         </w:numPr>
+        <w:rPr>
+          <w:rFonts w:ascii="Abadi Extra Light" w:hAnsi="Abadi Extra Light"/>
+        </w:rPr>
       </w:pPr>
       <w:hyperlink r:id="rId15" w:history="1">
         <w:r>
           <w:rPr>
             <w:rStyle w:val="Hyperlink"/>
+            <w:rFonts w:ascii="Abadi Extra Light" w:hAnsi="Abadi Extra Light"/>
           </w:rPr>
           <w:t xml:space="preserve">(3347) Responsive Website Design | With Background Video Slider - Travel Website - HTML CSS &amp; </w:t>
         </w:r>
@@ -290,6 +407,7 @@
         <w:r>
           <w:rPr>
             <w:rStyle w:val="Hyperlink"/>
+            <w:rFonts w:ascii="Abadi Extra Light" w:hAnsi="Abadi Extra Light"/>
           </w:rPr>
           <w:t>Javascript</w:t>
         </w:r>
@@ -297,19 +415,42 @@
         <w:r>
           <w:rPr>
             <w:rStyle w:val="Hyperlink"/>
+            <w:rFonts w:ascii="Abadi Extra Light" w:hAnsi="Abadi Extra Light"/>
           </w:rPr>
           <w:t xml:space="preserve"> - YouTube</w:t>
         </w:r>
       </w:hyperlink>
     </w:p>
-    <w:p/>
-    <w:p>
+    <w:p>
+      <w:pPr>
+        <w:rPr>
+          <w:rFonts w:ascii="Abadi Extra Light" w:hAnsi="Abadi Extra Light"/>
+        </w:rPr>
+      </w:pPr>
+    </w:p>
+    <w:p>
+      <w:pPr>
+        <w:rPr>
+          <w:rFonts w:ascii="Abadi Extra Light" w:hAnsi="Abadi Extra Light"/>
+        </w:rPr>
+      </w:pPr>
       <w:r>
+        <w:rPr>
+          <w:rFonts w:ascii="Abadi Extra Light" w:hAnsi="Abadi Extra Light"/>
+        </w:rPr>
         <w:t>EXPLORE</w:t>
       </w:r>
     </w:p>
     <w:p>
+      <w:pPr>
+        <w:rPr>
+          <w:rFonts w:ascii="Abadi Extra Light" w:hAnsi="Abadi Extra Light"/>
+        </w:rPr>
+      </w:pPr>
       <w:r>
+        <w:rPr>
+          <w:rFonts w:ascii="Abadi Extra Light" w:hAnsi="Abadi Extra Light"/>
+        </w:rPr>
         <w:t>BREAST CANCER</w:t>
       </w:r>
     </w:p>
@@ -320,11 +461,15 @@
           <w:ilvl w:val="0"/>
           <w:numId w:val="6"/>
         </w:numPr>
+        <w:rPr>
+          <w:rFonts w:ascii="Abadi Extra Light" w:hAnsi="Abadi Extra Light"/>
+        </w:rPr>
       </w:pPr>
       <w:hyperlink r:id="rId16" w:history="1">
         <w:r>
           <w:rPr>
             <w:rStyle w:val="Hyperlink"/>
+            <w:rFonts w:ascii="Abadi Extra Light" w:hAnsi="Abadi Extra Light"/>
           </w:rPr>
           <w:t>breast cancer - Search (bing.com)</w:t>
         </w:r>
@@ -337,11 +482,15 @@
           <w:ilvl w:val="0"/>
           <w:numId w:val="6"/>
         </w:numPr>
+        <w:rPr>
+          <w:rFonts w:ascii="Abadi Extra Light" w:hAnsi="Abadi Extra Light"/>
+        </w:rPr>
       </w:pPr>
       <w:hyperlink r:id="rId17" w:history="1">
         <w:r>
           <w:rPr>
             <w:rStyle w:val="Hyperlink"/>
+            <w:rFonts w:ascii="Abadi Extra Light" w:hAnsi="Abadi Extra Light"/>
           </w:rPr>
           <w:t>Breast cancer: Symptoms, causes, stages, types, and more (medicalnewstoday.com)</w:t>
         </w:r>
@@ -350,10 +499,21 @@
     <w:p>
       <w:pPr>
         <w:pStyle w:val="ListParagraph"/>
-      </w:pPr>
-    </w:p>
-    <w:p>
+        <w:rPr>
+          <w:rFonts w:ascii="Abadi Extra Light" w:hAnsi="Abadi Extra Light"/>
+        </w:rPr>
+      </w:pPr>
+    </w:p>
+    <w:p>
+      <w:pPr>
+        <w:rPr>
+          <w:rFonts w:ascii="Abadi Extra Light" w:hAnsi="Abadi Extra Light"/>
+        </w:rPr>
+      </w:pPr>
       <w:r>
+        <w:rPr>
+          <w:rFonts w:ascii="Abadi Extra Light" w:hAnsi="Abadi Extra Light"/>
+        </w:rPr>
         <w:t>DASHBOARD</w:t>
       </w:r>
     </w:p>
@@ -364,11 +524,15 @@
           <w:ilvl w:val="0"/>
           <w:numId w:val="1"/>
         </w:numPr>
+        <w:rPr>
+          <w:rFonts w:ascii="Abadi Extra Light" w:hAnsi="Abadi Extra Light"/>
+        </w:rPr>
       </w:pPr>
       <w:hyperlink r:id="rId18" w:history="1">
         <w:r>
           <w:rPr>
             <w:rStyle w:val="Hyperlink"/>
+            <w:rFonts w:ascii="Abadi Extra Light" w:hAnsi="Abadi Extra Light"/>
           </w:rPr>
           <w:t>(3347) Python dashboard html - YouTube</w:t>
         </w:r>
@@ -381,11 +545,15 @@
           <w:ilvl w:val="0"/>
           <w:numId w:val="1"/>
         </w:numPr>
+        <w:rPr>
+          <w:rFonts w:ascii="Abadi Extra Light" w:hAnsi="Abadi Extra Light"/>
+        </w:rPr>
       </w:pPr>
       <w:hyperlink r:id="rId19" w:history="1">
         <w:r>
           <w:rPr>
             <w:rStyle w:val="Hyperlink"/>
+            <w:rFonts w:ascii="Abadi Extra Light" w:hAnsi="Abadi Extra Light"/>
           </w:rPr>
           <w:t xml:space="preserve">(3347) Complete Dashboard Design HTML, CSS &amp; </w:t>
         </w:r>
@@ -393,6 +561,7 @@
         <w:r>
           <w:rPr>
             <w:rStyle w:val="Hyperlink"/>
+            <w:rFonts w:ascii="Abadi Extra Light" w:hAnsi="Abadi Extra Light"/>
           </w:rPr>
           <w:t>Plotly</w:t>
         </w:r>
@@ -400,6 +569,7 @@
         <w:r>
           <w:rPr>
             <w:rStyle w:val="Hyperlink"/>
+            <w:rFonts w:ascii="Abadi Extra Light" w:hAnsi="Abadi Extra Light"/>
           </w:rPr>
           <w:t xml:space="preserve"> JS | Advanced Dashboard </w:t>
         </w:r>
@@ -407,6 +577,7 @@
         <w:r>
           <w:rPr>
             <w:rStyle w:val="Hyperlink"/>
+            <w:rFonts w:ascii="Abadi Extra Light" w:hAnsi="Abadi Extra Light"/>
           </w:rPr>
           <w:t>From</w:t>
         </w:r>
@@ -414,14 +585,29 @@
         <w:r>
           <w:rPr>
             <w:rStyle w:val="Hyperlink"/>
+            <w:rFonts w:ascii="Abadi Extra Light" w:hAnsi="Abadi Extra Light"/>
           </w:rPr>
           <w:t xml:space="preserve"> Scratch - YouTube</w:t>
         </w:r>
       </w:hyperlink>
     </w:p>
-    <w:p/>
-    <w:p>
+    <w:p>
+      <w:pPr>
+        <w:rPr>
+          <w:rFonts w:ascii="Abadi Extra Light" w:hAnsi="Abadi Extra Light"/>
+        </w:rPr>
+      </w:pPr>
+    </w:p>
+    <w:p>
+      <w:pPr>
+        <w:rPr>
+          <w:rFonts w:ascii="Abadi Extra Light" w:hAnsi="Abadi Extra Light"/>
+        </w:rPr>
+      </w:pPr>
       <w:r>
+        <w:rPr>
+          <w:rFonts w:ascii="Abadi Extra Light" w:hAnsi="Abadi Extra Light"/>
+        </w:rPr>
         <w:t>CONTACT</w:t>
       </w:r>
     </w:p>
@@ -432,17 +618,27 @@
           <w:ilvl w:val="0"/>
           <w:numId w:val="4"/>
         </w:numPr>
+        <w:rPr>
+          <w:rFonts w:ascii="Abadi Extra Light" w:hAnsi="Abadi Extra Light"/>
+        </w:rPr>
       </w:pPr>
       <w:hyperlink r:id="rId20" w:history="1">
         <w:r>
           <w:rPr>
             <w:rStyle w:val="Hyperlink"/>
+            <w:rFonts w:ascii="Abadi Extra Light" w:hAnsi="Abadi Extra Light"/>
           </w:rPr>
           <w:t>how to send mail to someone how has subscribed to my website - Search (bing.com)</w:t>
         </w:r>
       </w:hyperlink>
     </w:p>
-    <w:p/>
+    <w:p>
+      <w:pPr>
+        <w:rPr>
+          <w:rFonts w:ascii="Abadi Extra Light" w:hAnsi="Abadi Extra Light"/>
+        </w:rPr>
+      </w:pPr>
+    </w:p>
     <w:sectPr>
       <w:pgSz w:w="11906" w:h="16838"/>
       <w:pgMar w:top="1440" w:right="1440" w:bottom="1440" w:left="1440" w:header="708" w:footer="708" w:gutter="0"/>

</xml_diff>